<commit_message>
Revise project intro and add skill analysis in notebook. Also added more details into research
</commit_message>
<xml_diff>
--- a/Documents/Research_Text_Mining.docx
+++ b/Documents/Research_Text_Mining.docx
@@ -69,6 +69,36 @@
       </w:r>
     </w:p>
     <w:p>
+      <w:pPr/>
+      <w:r>
+        <w:t>Data provisioning and feature engineering are important in job-vacancy text mining, because the raw postings are noisy (HTML fragments, duplicated postings, missing fields, inconsistent titles) and models depend strongly on how text is cleaned and represented.</w:t>
+      </w:r>
+    </w:p>
+    <w:p>
+      <w:pPr/>
+      <w:r>
+        <w:t>In the survey by Senger et al. (2024), many datasets and approaches rely on a skill base (e.g., ESCO or O*NET) to define labels and to standardize extracted skill mentions. This means the “data provisioning” step is often: collect job postings, decide the granularity (whole posting, sentence, or span), and map extracted spans to a predefined taxonomy so that different spellings or synonyms end up as the same skill.</w:t>
+      </w:r>
+    </w:p>
+    <w:p>
+      <w:pPr/>
+      <w:r>
+        <w:t>Tzimas et al. (2024) describe a full processing pipeline before any NLP model is applied. Their methodology includes selecting multiple reputable sources, extracting postings, then performing cleansing, normalization, and deduplication. They also highlight handling missing values as part of preprocessing, and treat information extraction (skills, occupation, employer, location, experience) as a separate final phase after data cleaning.</w:t>
+      </w:r>
+    </w:p>
+    <w:p>
+      <w:pPr/>
+      <w:r>
+        <w:t>Boselli et al. (2018) and related WoLMIS work focus on collecting large-scale web vacancies from heterogeneous sources and then converting them into a consistent text classification dataset. A key feature engineering choice is to represent postings using bag-of-words / n-gram text features (often using title words and short text fields, because they are highly predictive). This representation is then used for supervised classification into a standard occupation taxonomy.</w:t>
+      </w:r>
+    </w:p>
+    <w:p>
+      <w:pPr/>
+      <w:r>
+        <w:t>In the practical pipeline by SDK (2025), feature engineering is kept lightweight and interpretable: the job-description text is cleaned by removing clutter such as links and punctuation, and extracted skills are normalized so that abbreviations (e.g., “ML”) map to a single canonical name. This improves clustering quality because similar roles share the same standardized skill tokens.</w:t>
+      </w:r>
+    </w:p>
+    <w:p>
       <w:pPr>
         <w:pStyle w:val="21"/>
         <w:rPr>
@@ -114,10 +144,7 @@
     </w:p>
     <w:p>
       <w:r>
-        <w:t>This project follows a practical applied approach. A predefined skill dictionary is used to extract skills from job descriptions collected from multiple datasets. Extracted skills are normalized to ensure consistency</w:t>
-      </w:r>
-      <w:r>
-        <w:t>.</w:t>
+        <w:t>This project follows a practical applied approach. A predefined skill dictionary is used to extract skills from job descriptions collected from multiple datasets. Extracted skills are normalized to ensure consistency. In this project, a similar lightweight preprocessing and normalization approach is used. The focus is not on complex NLP pipelines, but on making the data clean, structured, and understandable, so that the models remain transparent and suitable for an applied student project where explainability and practical usability are important.</w:t>
       </w:r>
     </w:p>
     <w:p>
@@ -161,26 +188,14 @@
     </w:p>
     <w:p>
       <w:r>
-        <w:t>[1] Senger, E. et al. (2024). Deep learning-based computational job market analysis: a survey on skill extraction and classification from job postings. NLP4HR Workshop. https://aclanthology.org/2024.nlp4hr-1.3/</w:t>
-      </w:r>
-      <w:r>
+        <w:t>[1] Senger, E. et al. (2024). Deep learning-based computational job market analysis: a survey on skill extraction and classification from job postings. NLP4HR Workshop. https://aclanthology.org/2024.nlp4hr-1.1/</w:t>
         <w:br/>
-      </w:r>
-      <w:r>
         <w:br/>
         <w:t>[2] Tzimas, G. et al. (2024). From Data to Insight: Transforming Online Job Postings into Labor-Market Intelligence. Information, 15(8), 496. https://www.mdpi.com/2078-2489/15/8/496</w:t>
-      </w:r>
-      <w:r>
         <w:br/>
-      </w:r>
-      <w:r>
         <w:br/>
-        <w:t>[3] Boselli, R. et al. (2018). WoLMIS: a labor market intelligence system for classifying web job vacancies. Journal of Intelligent Information Systems, 51(3), 477–502. https://link.springer.com/article/10.1007/s10844-018-0517-6</w:t>
-      </w:r>
-      <w:r>
+        <w:t>[3] Boselli, R. et al. (2018). WoLMIS: a labor market intelligence system for classifying web job vacancies. Journal of Intelligent Information Systems, 51(3), 477–502. https://link.springer.com/article/10.1007/s10844-017-0488-x</w:t>
         <w:br/>
-      </w:r>
-      <w:r>
         <w:br/>
         <w:t>[4] SDK, E. (2025). Analyzing LinkedIn Job Postings: Skill Extraction &amp; Clustering. https://dev.to/esdk/analyzing-linkedin-job-postings-skill-extraction-clustering-17c7</w:t>
       </w:r>

</xml_diff>